<commit_message>
Rapport + mise en forme des .c et .h
Rapport + mise en forme des .c et .h
</commit_message>
<xml_diff>
--- a/RapportProjetSY40.docx
+++ b/RapportProjetSY40.docx
@@ -359,6 +359,7 @@
       <w:sdtPr>
         <w:rPr>
           <w:rFonts w:ascii="Arial" w:eastAsiaTheme="minorHAnsi" w:hAnsi="Arial" w:cstheme="minorBidi"/>
+          <w:b w:val="0"/>
           <w:color w:val="auto"/>
           <w:sz w:val="24"/>
           <w:szCs w:val="22"/>
@@ -1923,11 +1924,30 @@
           <w:noProof/>
         </w:rPr>
         <w:object w:dxaOrig="1440" w:dyaOrig="1440" w14:anchorId="1FF80ED9">
+          <v:shapetype id="_x0000_t75" coordsize="21600,21600" o:spt="75" o:preferrelative="t" path="m@4@5l@4@11@9@11@9@5xe" filled="f" stroked="f">
+            <v:stroke joinstyle="miter"/>
+            <v:formulas>
+              <v:f eqn="if lineDrawn pixelLineWidth 0"/>
+              <v:f eqn="sum @0 1 0"/>
+              <v:f eqn="sum 0 0 @1"/>
+              <v:f eqn="prod @2 1 2"/>
+              <v:f eqn="prod @3 21600 pixelWidth"/>
+              <v:f eqn="prod @3 21600 pixelHeight"/>
+              <v:f eqn="sum @0 0 1"/>
+              <v:f eqn="prod @6 1 2"/>
+              <v:f eqn="prod @7 21600 pixelWidth"/>
+              <v:f eqn="sum @8 21600 0"/>
+              <v:f eqn="prod @7 21600 pixelHeight"/>
+              <v:f eqn="sum @10 21600 0"/>
+            </v:formulas>
+            <v:path o:extrusionok="f" gradientshapeok="t" o:connecttype="rect"/>
+            <o:lock v:ext="edit" aspectratio="t"/>
+          </v:shapetype>
           <v:shape id="_x0000_s2051" type="#_x0000_t75" style="position:absolute;left:0;text-align:left;margin-left:0;margin-top:.8pt;width:77.25pt;height:49.5pt;z-index:251658752;mso-position-horizontal:center;mso-position-horizontal-relative:margin;mso-position-vertical:absolute;mso-position-vertical-relative:text;mso-width-relative:page;mso-height-relative:page" wrapcoords="9017 327 7969 655 7340 4255 7550 9491 8388 10800 210 11455 0 14400 3146 14727 18035 14727 21390 14073 20971 11455 11953 10800 13631 7527 13421 5564 14260 2945 13631 1636 11324 327 9017 327">
             <v:imagedata r:id="rId13" o:title=""/>
             <w10:wrap type="tight" anchorx="margin"/>
           </v:shape>
-          <o:OLEObject Type="Embed" ProgID="Package" ShapeID="_x0000_s2051" DrawAspect="Icon" ObjectID="_1716792806" r:id="rId14"/>
+          <o:OLEObject Type="Embed" ProgID="Package" ShapeID="_x0000_s2051" DrawAspect="Icon" ObjectID="_1716811801" r:id="rId14"/>
         </w:object>
       </w:r>
     </w:p>
@@ -2416,19 +2436,7 @@
           <w:rPr>
             <w:rStyle w:val="Lienhypertexte"/>
           </w:rPr>
-          <w:t>expliqué</w:t>
-        </w:r>
-        <w:r>
-          <w:rPr>
-            <w:rStyle w:val="Lienhypertexte"/>
-          </w:rPr>
-          <w:t xml:space="preserve"> </w:t>
-        </w:r>
-        <w:r>
-          <w:rPr>
-            <w:rStyle w:val="Lienhypertexte"/>
-          </w:rPr>
-          <w:t>un peu plus bas</w:t>
+          <w:t>expliqué un peu plus bas</w:t>
         </w:r>
       </w:hyperlink>
       <w:r>
@@ -2469,19 +2477,7 @@
           <w:rPr>
             <w:rStyle w:val="Lienhypertexte"/>
           </w:rPr>
-          <w:t>voir Afficha</w:t>
-        </w:r>
-        <w:r>
-          <w:rPr>
-            <w:rStyle w:val="Lienhypertexte"/>
-          </w:rPr>
-          <w:t>g</w:t>
-        </w:r>
-        <w:r>
-          <w:rPr>
-            <w:rStyle w:val="Lienhypertexte"/>
-          </w:rPr>
-          <w:t>e sur le terminal</w:t>
+          <w:t>voir Affichage sur le terminal</w:t>
         </w:r>
       </w:hyperlink>
       <w:r>
@@ -2927,14 +2923,558 @@
       </w:r>
       <w:bookmarkEnd w:id="11"/>
     </w:p>
+    <w:p/>
     <w:p>
       <w:pPr>
         <w:pStyle w:val="Titre2"/>
         <w:numPr>
           <w:ilvl w:val="0"/>
-          <w:numId w:val="0"/>
+          <w:numId w:val="8"/>
         </w:numPr>
       </w:pPr>
+      <w:r>
+        <w:t>Comportement des usag</w:t>
+      </w:r>
+      <w:r>
+        <w:t>é</w:t>
+      </w:r>
+      <w:r>
+        <w:t>s</w:t>
+      </w:r>
+    </w:p>
+    <w:p/>
+    <w:p>
+      <w:pPr>
+        <w:pStyle w:val="Titre3"/>
+        <w:numPr>
+          <w:ilvl w:val="0"/>
+          <w:numId w:val="12"/>
+        </w:numPr>
+        <w:spacing w:after="240"/>
+        <w:rPr>
+          <w:u w:val="none"/>
+        </w:rPr>
+      </w:pPr>
+      <w:r>
+        <w:rPr>
+          <w:u w:val="none"/>
+        </w:rPr>
+        <w:t xml:space="preserve">Usager </w:t>
+      </w:r>
+      <w:r>
+        <w:rPr>
+          <w:u w:val="none"/>
+        </w:rPr>
+        <w:t>Extérieur</w:t>
+      </w:r>
+    </w:p>
+    <w:p>
+      <w:pPr>
+        <w:ind w:left="360"/>
+      </w:pPr>
+      <w:r>
+        <w:t>Cette fonction porte sur l</w:t>
+      </w:r>
+      <w:r>
+        <w:t xml:space="preserve">’ensemble des actions à réaliser lorsque l’usager </w:t>
+      </w:r>
+      <w:r>
+        <w:t xml:space="preserve">se trouve à l’extérieur du parking et souhaite accéder à la barrière pour entrer dans </w:t>
+      </w:r>
+      <w:r>
+        <w:t>celui-ci</w:t>
+      </w:r>
+      <w:r>
+        <w:t xml:space="preserve">. Chronologiquement, l’usager </w:t>
+      </w:r>
+      <w:r>
+        <w:t>vérifie dans un premier temps, si la barrière est libre et se met en attente dans le cas contraire. Une fois son tour venu, il accède à la barrière et entre dans le parking, puis, il avertit l’usager suivant (en priorité les usagers attendant à l’intérieur du parking) s’il y en a un. Finalement, il cherche sa place et stationne.</w:t>
+      </w:r>
+    </w:p>
+    <w:p>
+      <w:r>
+        <w:t xml:space="preserve">      (</w:t>
+      </w:r>
+      <w:proofErr w:type="spellStart"/>
+      <w:r>
+        <w:t>countB</w:t>
+      </w:r>
+      <w:proofErr w:type="spellEnd"/>
+      <w:r>
+        <w:t xml:space="preserve"> est la variable concernant le nombre de personne à la barrière)</w:t>
+      </w:r>
+    </w:p>
+    <w:p>
+      <w:pPr>
+        <w:jc w:val="left"/>
+      </w:pPr>
+      <w:r>
+        <w:rPr>
+          <w:noProof/>
+        </w:rPr>
+        <w:drawing>
+          <wp:anchor distT="0" distB="0" distL="114300" distR="114300" simplePos="0" relativeHeight="251667968" behindDoc="1" locked="0" layoutInCell="1" allowOverlap="1" wp14:anchorId="006555C1" wp14:editId="3F6AB4D4">
+            <wp:simplePos x="0" y="0"/>
+            <wp:positionH relativeFrom="margin">
+              <wp:posOffset>976630</wp:posOffset>
+            </wp:positionH>
+            <wp:positionV relativeFrom="paragraph">
+              <wp:posOffset>10795</wp:posOffset>
+            </wp:positionV>
+            <wp:extent cx="3938905" cy="4962525"/>
+            <wp:effectExtent l="0" t="0" r="4445" b="9525"/>
+            <wp:wrapSquare wrapText="bothSides"/>
+            <wp:docPr id="13" name="Image 13" descr="Une image contenant texte&#10;&#10;Description générée automatiquement"/>
+            <wp:cNvGraphicFramePr>
+              <a:graphicFrameLocks xmlns:a="http://schemas.openxmlformats.org/drawingml/2006/main" noChangeAspect="1"/>
+            </wp:cNvGraphicFramePr>
+            <a:graphic xmlns:a="http://schemas.openxmlformats.org/drawingml/2006/main">
+              <a:graphicData uri="http://schemas.openxmlformats.org/drawingml/2006/picture">
+                <pic:pic xmlns:pic="http://schemas.openxmlformats.org/drawingml/2006/picture">
+                  <pic:nvPicPr>
+                    <pic:cNvPr id="13" name="Image 13" descr="Une image contenant texte&#10;&#10;Description générée automatiquement"/>
+                    <pic:cNvPicPr/>
+                  </pic:nvPicPr>
+                  <pic:blipFill>
+                    <a:blip r:embed="rId21">
+                      <a:extLst>
+                        <a:ext uri="{28A0092B-C50C-407E-A947-70E740481C1C}">
+                          <a14:useLocalDpi xmlns:a14="http://schemas.microsoft.com/office/drawing/2010/main" val="0"/>
+                        </a:ext>
+                      </a:extLst>
+                    </a:blip>
+                    <a:stretch>
+                      <a:fillRect/>
+                    </a:stretch>
+                  </pic:blipFill>
+                  <pic:spPr>
+                    <a:xfrm>
+                      <a:off x="0" y="0"/>
+                      <a:ext cx="3938905" cy="4962525"/>
+                    </a:xfrm>
+                    <a:prstGeom prst="rect">
+                      <a:avLst/>
+                    </a:prstGeom>
+                  </pic:spPr>
+                </pic:pic>
+              </a:graphicData>
+            </a:graphic>
+            <wp14:sizeRelH relativeFrom="margin">
+              <wp14:pctWidth>0</wp14:pctWidth>
+            </wp14:sizeRelH>
+            <wp14:sizeRelV relativeFrom="margin">
+              <wp14:pctHeight>0</wp14:pctHeight>
+            </wp14:sizeRelV>
+          </wp:anchor>
+        </w:drawing>
+      </w:r>
+      <w:r>
+        <w:br w:type="page"/>
+      </w:r>
+    </w:p>
+    <w:p>
+      <w:pPr>
+        <w:pStyle w:val="Paragraphedeliste"/>
+        <w:numPr>
+          <w:ilvl w:val="0"/>
+          <w:numId w:val="12"/>
+        </w:numPr>
+        <w:spacing w:before="240"/>
+      </w:pPr>
+      <w:r>
+        <w:lastRenderedPageBreak/>
+        <w:t>Usager Intérieur</w:t>
+      </w:r>
+    </w:p>
+    <w:p>
+      <w:pPr>
+        <w:ind w:left="360"/>
+      </w:pPr>
+      <w:r>
+        <w:t>Cette fonction est assez similaire et intervient juste après la fonction précédente pour permettre à l’usager stationnant dans le parking, de sortir de celui-ci.</w:t>
+      </w:r>
+      <w:r>
+        <w:t xml:space="preserve"> En effet</w:t>
+      </w:r>
+      <w:r>
+        <w:t>,</w:t>
+      </w:r>
+      <w:r>
+        <w:t xml:space="preserve"> le raisonnement est le même avec de légères différences. Premièrement, l’usager quitte sa place et vérifie, si la barrière est libre. Dans le cas contraire, il se met en attente. Lorsque son tour arrive, il accède à la barrière et sort du parking, puis, avertit l’usager suivant (en priorité les usagers attendant à l’intérieur du parking).</w:t>
+      </w:r>
+    </w:p>
+    <w:p>
+      <w:pPr>
+        <w:ind w:left="360"/>
+      </w:pPr>
+    </w:p>
+    <w:p>
+      <w:pPr>
+        <w:ind w:left="360"/>
+      </w:pPr>
+      <w:r>
+        <w:rPr>
+          <w:noProof/>
+        </w:rPr>
+        <w:drawing>
+          <wp:anchor distT="0" distB="0" distL="114300" distR="114300" simplePos="0" relativeHeight="251668992" behindDoc="1" locked="0" layoutInCell="1" allowOverlap="1" wp14:anchorId="6ED0C8CE" wp14:editId="7964EDE9">
+            <wp:simplePos x="0" y="0"/>
+            <wp:positionH relativeFrom="margin">
+              <wp:align>center</wp:align>
+            </wp:positionH>
+            <wp:positionV relativeFrom="paragraph">
+              <wp:posOffset>6482</wp:posOffset>
+            </wp:positionV>
+            <wp:extent cx="4458322" cy="5925377"/>
+            <wp:effectExtent l="0" t="0" r="0" b="0"/>
+            <wp:wrapTight wrapText="bothSides">
+              <wp:wrapPolygon edited="0">
+                <wp:start x="0" y="0"/>
+                <wp:lineTo x="0" y="21528"/>
+                <wp:lineTo x="21508" y="21528"/>
+                <wp:lineTo x="21508" y="0"/>
+                <wp:lineTo x="0" y="0"/>
+              </wp:wrapPolygon>
+            </wp:wrapTight>
+            <wp:docPr id="14" name="Image 14" descr="Une image contenant texte&#10;&#10;Description générée automatiquement"/>
+            <wp:cNvGraphicFramePr>
+              <a:graphicFrameLocks xmlns:a="http://schemas.openxmlformats.org/drawingml/2006/main" noChangeAspect="1"/>
+            </wp:cNvGraphicFramePr>
+            <a:graphic xmlns:a="http://schemas.openxmlformats.org/drawingml/2006/main">
+              <a:graphicData uri="http://schemas.openxmlformats.org/drawingml/2006/picture">
+                <pic:pic xmlns:pic="http://schemas.openxmlformats.org/drawingml/2006/picture">
+                  <pic:nvPicPr>
+                    <pic:cNvPr id="14" name="Image 14" descr="Une image contenant texte&#10;&#10;Description générée automatiquement"/>
+                    <pic:cNvPicPr/>
+                  </pic:nvPicPr>
+                  <pic:blipFill>
+                    <a:blip r:embed="rId22">
+                      <a:extLst>
+                        <a:ext uri="{28A0092B-C50C-407E-A947-70E740481C1C}">
+                          <a14:useLocalDpi xmlns:a14="http://schemas.microsoft.com/office/drawing/2010/main" val="0"/>
+                        </a:ext>
+                      </a:extLst>
+                    </a:blip>
+                    <a:stretch>
+                      <a:fillRect/>
+                    </a:stretch>
+                  </pic:blipFill>
+                  <pic:spPr>
+                    <a:xfrm>
+                      <a:off x="0" y="0"/>
+                      <a:ext cx="4458322" cy="5925377"/>
+                    </a:xfrm>
+                    <a:prstGeom prst="rect">
+                      <a:avLst/>
+                    </a:prstGeom>
+                  </pic:spPr>
+                </pic:pic>
+              </a:graphicData>
+            </a:graphic>
+          </wp:anchor>
+        </w:drawing>
+      </w:r>
+    </w:p>
+    <w:p>
+      <w:pPr>
+        <w:ind w:left="360"/>
+      </w:pPr>
+    </w:p>
+    <w:p>
+      <w:pPr>
+        <w:jc w:val="left"/>
+      </w:pPr>
+      <w:r>
+        <w:br w:type="page"/>
+      </w:r>
+    </w:p>
+    <w:p>
+      <w:pPr>
+        <w:pStyle w:val="Paragraphedeliste"/>
+        <w:numPr>
+          <w:ilvl w:val="0"/>
+          <w:numId w:val="12"/>
+        </w:numPr>
+        <w:spacing w:before="240"/>
+      </w:pPr>
+      <w:r>
+        <w:lastRenderedPageBreak/>
+        <w:t>Fonction Usager</w:t>
+      </w:r>
+    </w:p>
+    <w:p>
+      <w:pPr>
+        <w:ind w:left="360"/>
+      </w:pPr>
+      <w:r>
+        <w:t xml:space="preserve">Cette fonction permet de gérer les 2 précédentes. En effet, dans le cas où le parking ne peut plus accueillir d’autres usagers, il faut leur interdire l’accès. C’est donc le rôle de cette fonction, qui initialise l’usager en question, et vérifie le nombre de place du parking disponible (en fonction des usagers qui sont déjà en train d’attendre </w:t>
+      </w:r>
+      <w:r>
+        <w:t>ou</w:t>
+      </w:r>
+      <w:r>
+        <w:t xml:space="preserve"> </w:t>
+      </w:r>
+      <w:r>
+        <w:t>qui sont à la barrière</w:t>
+      </w:r>
+      <w:r>
+        <w:t>)</w:t>
+      </w:r>
+      <w:r>
+        <w:t>. Si les conditions ne sont pas respectées, l’usager s’en va. Dans le cas contraire, les autres fonctions sont lancées (</w:t>
+      </w:r>
+      <w:proofErr w:type="spellStart"/>
+      <w:r>
+        <w:t>UsagerExterieur</w:t>
+      </w:r>
+      <w:proofErr w:type="spellEnd"/>
+      <w:r>
+        <w:t xml:space="preserve">, </w:t>
+      </w:r>
+      <w:proofErr w:type="spellStart"/>
+      <w:r>
+        <w:t>TempsDeStationnement</w:t>
+      </w:r>
+      <w:proofErr w:type="spellEnd"/>
+      <w:r>
+        <w:t xml:space="preserve">, </w:t>
+      </w:r>
+      <w:proofErr w:type="spellStart"/>
+      <w:r>
+        <w:t>UsagerInterieur</w:t>
+      </w:r>
+      <w:proofErr w:type="spellEnd"/>
+      <w:r>
+        <w:t>).</w:t>
+      </w:r>
+    </w:p>
+    <w:p>
+      <w:pPr>
+        <w:ind w:left="360"/>
+      </w:pPr>
+    </w:p>
+    <w:p>
+      <w:pPr>
+        <w:ind w:left="360"/>
+      </w:pPr>
+      <w:r>
+        <w:rPr>
+          <w:noProof/>
+        </w:rPr>
+        <w:drawing>
+          <wp:anchor distT="0" distB="0" distL="114300" distR="114300" simplePos="0" relativeHeight="251670016" behindDoc="1" locked="0" layoutInCell="1" allowOverlap="1" wp14:anchorId="355ADF85" wp14:editId="398E0C26">
+            <wp:simplePos x="0" y="0"/>
+            <wp:positionH relativeFrom="margin">
+              <wp:align>center</wp:align>
+            </wp:positionH>
+            <wp:positionV relativeFrom="paragraph">
+              <wp:posOffset>6985</wp:posOffset>
+            </wp:positionV>
+            <wp:extent cx="4372585" cy="3448531"/>
+            <wp:effectExtent l="0" t="0" r="9525" b="0"/>
+            <wp:wrapNone/>
+            <wp:docPr id="15" name="Image 15" descr="Une image contenant texte&#10;&#10;Description générée automatiquement"/>
+            <wp:cNvGraphicFramePr>
+              <a:graphicFrameLocks xmlns:a="http://schemas.openxmlformats.org/drawingml/2006/main" noChangeAspect="1"/>
+            </wp:cNvGraphicFramePr>
+            <a:graphic xmlns:a="http://schemas.openxmlformats.org/drawingml/2006/main">
+              <a:graphicData uri="http://schemas.openxmlformats.org/drawingml/2006/picture">
+                <pic:pic xmlns:pic="http://schemas.openxmlformats.org/drawingml/2006/picture">
+                  <pic:nvPicPr>
+                    <pic:cNvPr id="15" name="Image 15" descr="Une image contenant texte&#10;&#10;Description générée automatiquement"/>
+                    <pic:cNvPicPr/>
+                  </pic:nvPicPr>
+                  <pic:blipFill>
+                    <a:blip r:embed="rId23">
+                      <a:extLst>
+                        <a:ext uri="{28A0092B-C50C-407E-A947-70E740481C1C}">
+                          <a14:useLocalDpi xmlns:a14="http://schemas.microsoft.com/office/drawing/2010/main" val="0"/>
+                        </a:ext>
+                      </a:extLst>
+                    </a:blip>
+                    <a:stretch>
+                      <a:fillRect/>
+                    </a:stretch>
+                  </pic:blipFill>
+                  <pic:spPr>
+                    <a:xfrm>
+                      <a:off x="0" y="0"/>
+                      <a:ext cx="4372585" cy="3448531"/>
+                    </a:xfrm>
+                    <a:prstGeom prst="rect">
+                      <a:avLst/>
+                    </a:prstGeom>
+                  </pic:spPr>
+                </pic:pic>
+              </a:graphicData>
+            </a:graphic>
+          </wp:anchor>
+        </w:drawing>
+      </w:r>
+    </w:p>
+    <w:p>
+      <w:pPr>
+        <w:ind w:left="360"/>
+      </w:pPr>
+    </w:p>
+    <w:p>
+      <w:pPr>
+        <w:ind w:left="360"/>
+      </w:pPr>
+    </w:p>
+    <w:p>
+      <w:pPr>
+        <w:ind w:left="360"/>
+      </w:pPr>
+    </w:p>
+    <w:p>
+      <w:pPr>
+        <w:ind w:left="360"/>
+      </w:pPr>
+    </w:p>
+    <w:p>
+      <w:pPr>
+        <w:ind w:left="360"/>
+      </w:pPr>
+    </w:p>
+    <w:p>
+      <w:pPr>
+        <w:ind w:left="360"/>
+      </w:pPr>
+    </w:p>
+    <w:p>
+      <w:pPr>
+        <w:ind w:left="360"/>
+      </w:pPr>
+    </w:p>
+    <w:p>
+      <w:pPr>
+        <w:ind w:left="360"/>
+      </w:pPr>
+    </w:p>
+    <w:p>
+      <w:pPr>
+        <w:ind w:left="360"/>
+      </w:pPr>
+    </w:p>
+    <w:p>
+      <w:pPr>
+        <w:ind w:left="360"/>
+      </w:pPr>
+    </w:p>
+    <w:p>
+      <w:pPr>
+        <w:ind w:left="360"/>
+      </w:pPr>
+    </w:p>
+    <w:p>
+      <w:pPr>
+        <w:ind w:left="360"/>
+      </w:pPr>
+    </w:p>
+    <w:p>
+      <w:pPr>
+        <w:pStyle w:val="Paragraphedeliste"/>
+        <w:numPr>
+          <w:ilvl w:val="0"/>
+          <w:numId w:val="12"/>
+        </w:numPr>
+      </w:pPr>
+      <w:r>
+        <w:t xml:space="preserve">Pour finir, toutes ces fonctions utilisent d’autres </w:t>
+      </w:r>
+      <w:r>
+        <w:t xml:space="preserve">fonctions plus simples </w:t>
+      </w:r>
+      <w:r>
+        <w:t xml:space="preserve">permettant de relier les usagers au parking comme : </w:t>
+      </w:r>
+    </w:p>
+    <w:p>
+      <w:pPr>
+        <w:pStyle w:val="Paragraphedeliste"/>
+        <w:numPr>
+          <w:ilvl w:val="1"/>
+          <w:numId w:val="12"/>
+        </w:numPr>
+      </w:pPr>
+      <w:r>
+        <w:t>nbPlaceLibreparking</w:t>
+      </w:r>
+      <w:r>
+        <w:t> : renvoie le nombre de place libre du parking pour un usager en paramètre (abonné ou non-abonné).</w:t>
+      </w:r>
+    </w:p>
+    <w:p>
+      <w:pPr>
+        <w:pStyle w:val="Paragraphedeliste"/>
+        <w:numPr>
+          <w:ilvl w:val="1"/>
+          <w:numId w:val="12"/>
+        </w:numPr>
+      </w:pPr>
+      <w:r>
+        <w:t>stationner : permet de faire stationner un Usager sur une place de parking.</w:t>
+      </w:r>
+    </w:p>
+    <w:p>
+      <w:pPr>
+        <w:pStyle w:val="Paragraphedeliste"/>
+        <w:numPr>
+          <w:ilvl w:val="1"/>
+          <w:numId w:val="12"/>
+        </w:numPr>
+      </w:pPr>
+      <w:r>
+        <w:t>circuler : permet de faire sortir un usager d’une place de parking.</w:t>
+      </w:r>
+    </w:p>
+    <w:p>
+      <w:pPr>
+        <w:pStyle w:val="Paragraphedeliste"/>
+        <w:numPr>
+          <w:ilvl w:val="1"/>
+          <w:numId w:val="12"/>
+        </w:numPr>
+      </w:pPr>
+      <w:r>
+        <w:t>a</w:t>
+      </w:r>
+      <w:r>
+        <w:t>ttente_aleatoire : met en attente un usager pendant une durée aléatoire.</w:t>
+      </w:r>
+    </w:p>
+    <w:p>
+      <w:pPr>
+        <w:pStyle w:val="Paragraphedeliste"/>
+        <w:numPr>
+          <w:ilvl w:val="1"/>
+          <w:numId w:val="12"/>
+        </w:numPr>
+      </w:pPr>
+      <w:r>
+        <w:t>chercheStationnement : cherche une place adaptée pour un usager.</w:t>
+      </w:r>
+    </w:p>
+    <w:p>
+      <w:pPr>
+        <w:pStyle w:val="Paragraphedeliste"/>
+        <w:numPr>
+          <w:ilvl w:val="1"/>
+          <w:numId w:val="12"/>
+        </w:numPr>
+      </w:pPr>
+      <w:proofErr w:type="spellStart"/>
+      <w:r>
+        <w:t>calculDebordement</w:t>
+      </w:r>
+      <w:proofErr w:type="spellEnd"/>
+      <w:r>
+        <w:t> : calcul le débordement en fonction de l’heure qu’il est.</w:t>
+      </w:r>
+    </w:p>
+    <w:p>
       <w:r>
         <w:br w:type="page"/>
       </w:r>
@@ -2944,6 +3484,10 @@
     <w:p>
       <w:pPr>
         <w:pStyle w:val="Titre1"/>
+        <w:numPr>
+          <w:ilvl w:val="0"/>
+          <w:numId w:val="8"/>
+        </w:numPr>
       </w:pPr>
       <w:bookmarkStart w:id="13" w:name="_Affichage_sur_le"/>
       <w:bookmarkStart w:id="14" w:name="_Toc106179890"/>
@@ -2982,6 +3526,192 @@
         <w:t>Partie gauche : Heure + places de parking</w:t>
       </w:r>
       <w:bookmarkEnd w:id="15"/>
+    </w:p>
+    <w:p/>
+    <w:p>
+      <w:pPr>
+        <w:ind w:left="360"/>
+        <w:jc w:val="left"/>
+      </w:pPr>
+      <w:r>
+        <w:t>Cette partie est afficher chaque seconde</w:t>
+      </w:r>
+      <w:r>
+        <w:t xml:space="preserve"> grâce </w:t>
+      </w:r>
+      <w:r>
+        <w:t>:</w:t>
+      </w:r>
+    </w:p>
+    <w:p>
+      <w:pPr>
+        <w:pStyle w:val="Paragraphedeliste"/>
+        <w:numPr>
+          <w:ilvl w:val="0"/>
+          <w:numId w:val="2"/>
+        </w:numPr>
+        <w:jc w:val="left"/>
+      </w:pPr>
+      <w:r>
+        <w:t xml:space="preserve">À la fonction </w:t>
+      </w:r>
+      <w:proofErr w:type="spellStart"/>
+      <w:r>
+        <w:t>printParking</w:t>
+      </w:r>
+      <w:proofErr w:type="spellEnd"/>
+      <w:r>
+        <w:t> </w:t>
+      </w:r>
+      <w:r>
+        <w:t xml:space="preserve">qui </w:t>
+      </w:r>
+      <w:r>
+        <w:t>permet d’afficher le parking</w:t>
+      </w:r>
+      <w:r>
+        <w:t>.</w:t>
+      </w:r>
+    </w:p>
+    <w:p>
+      <w:pPr>
+        <w:pStyle w:val="Paragraphedeliste"/>
+        <w:numPr>
+          <w:ilvl w:val="0"/>
+          <w:numId w:val="2"/>
+        </w:numPr>
+        <w:jc w:val="left"/>
+      </w:pPr>
+      <w:r>
+        <w:rPr>
+          <w:noProof/>
+        </w:rPr>
+        <w:drawing>
+          <wp:anchor distT="0" distB="0" distL="114300" distR="114300" simplePos="0" relativeHeight="251671040" behindDoc="1" locked="0" layoutInCell="1" allowOverlap="1" wp14:anchorId="39ECF78B" wp14:editId="17B219AE">
+            <wp:simplePos x="0" y="0"/>
+            <wp:positionH relativeFrom="margin">
+              <wp:align>center</wp:align>
+            </wp:positionH>
+            <wp:positionV relativeFrom="paragraph">
+              <wp:posOffset>547370</wp:posOffset>
+            </wp:positionV>
+            <wp:extent cx="4191000" cy="1085850"/>
+            <wp:effectExtent l="0" t="0" r="0" b="0"/>
+            <wp:wrapTopAndBottom/>
+            <wp:docPr id="16" name="Image 16"/>
+            <wp:cNvGraphicFramePr>
+              <a:graphicFrameLocks xmlns:a="http://schemas.openxmlformats.org/drawingml/2006/main" noChangeAspect="1"/>
+            </wp:cNvGraphicFramePr>
+            <a:graphic xmlns:a="http://schemas.openxmlformats.org/drawingml/2006/main">
+              <a:graphicData uri="http://schemas.openxmlformats.org/drawingml/2006/picture">
+                <pic:pic xmlns:pic="http://schemas.openxmlformats.org/drawingml/2006/picture">
+                  <pic:nvPicPr>
+                    <pic:cNvPr id="16" name="Image 16"/>
+                    <pic:cNvPicPr/>
+                  </pic:nvPicPr>
+                  <pic:blipFill>
+                    <a:blip r:embed="rId24">
+                      <a:extLst>
+                        <a:ext uri="{28A0092B-C50C-407E-A947-70E740481C1C}">
+                          <a14:useLocalDpi xmlns:a14="http://schemas.microsoft.com/office/drawing/2010/main" val="0"/>
+                        </a:ext>
+                      </a:extLst>
+                    </a:blip>
+                    <a:stretch>
+                      <a:fillRect/>
+                    </a:stretch>
+                  </pic:blipFill>
+                  <pic:spPr>
+                    <a:xfrm>
+                      <a:off x="0" y="0"/>
+                      <a:ext cx="4191000" cy="1085850"/>
+                    </a:xfrm>
+                    <a:prstGeom prst="rect">
+                      <a:avLst/>
+                    </a:prstGeom>
+                  </pic:spPr>
+                </pic:pic>
+              </a:graphicData>
+            </a:graphic>
+          </wp:anchor>
+        </w:drawing>
+      </w:r>
+      <w:r>
+        <w:t>Au thread chrono (</w:t>
+      </w:r>
+      <w:proofErr w:type="spellStart"/>
+      <w:r>
+        <w:t>fonc_chrono</w:t>
+      </w:r>
+      <w:proofErr w:type="spellEnd"/>
+      <w:r>
+        <w:t>)</w:t>
+      </w:r>
+      <w:r>
+        <w:t xml:space="preserve"> qui incrément</w:t>
+      </w:r>
+      <w:r>
+        <w:t>e</w:t>
+      </w:r>
+      <w:r>
+        <w:t xml:space="preserve"> le chrono de 10 minutes chaque seconde pour simuler le temps qui passe.</w:t>
+      </w:r>
+    </w:p>
+    <w:p>
+      <w:pPr>
+        <w:ind w:left="360"/>
+        <w:jc w:val="left"/>
+      </w:pPr>
+    </w:p>
+    <w:p>
+      <w:pPr>
+        <w:ind w:left="360"/>
+      </w:pPr>
+      <w:r>
+        <w:t xml:space="preserve">On retrouve </w:t>
+      </w:r>
+      <w:r>
+        <w:t>plusieurs données comme l’heure, le nombre de place de parking et le nombre de place retirer à cause du débordement</w:t>
+      </w:r>
+      <w:r>
+        <w:t xml:space="preserve">. </w:t>
+      </w:r>
+      <w:r>
+        <w:t xml:space="preserve">De plus, un affichage console </w:t>
+      </w:r>
+      <w:r>
+        <w:t>a</w:t>
+      </w:r>
+      <w:r>
+        <w:t xml:space="preserve"> été</w:t>
+      </w:r>
+      <w:r>
+        <w:t xml:space="preserve"> mis en place</w:t>
+      </w:r>
+      <w:r>
+        <w:t xml:space="preserve"> </w:t>
+      </w:r>
+      <w:r>
+        <w:t>de manière à</w:t>
+      </w:r>
+      <w:r>
+        <w:t xml:space="preserve"> simule</w:t>
+      </w:r>
+      <w:r>
+        <w:t>r</w:t>
+      </w:r>
+      <w:r>
+        <w:t xml:space="preserve"> </w:t>
+      </w:r>
+      <w:r>
+        <w:t>d</w:t>
+      </w:r>
+      <w:r>
+        <w:t>es places de parking abonné (|  ‘|) ou non-abonné (|   |).</w:t>
+      </w:r>
+      <w:r>
+        <w:t xml:space="preserve"> Si un numéro d’usager apparaît, ça signifie que la place est prise par cet usager.</w:t>
+      </w:r>
     </w:p>
     <w:p/>
     <w:p>
@@ -3010,7 +3740,232 @@
     </w:p>
     <w:p>
       <w:pPr>
+        <w:ind w:left="360"/>
+      </w:pPr>
+      <w:r>
+        <w:t>Cette partie est affich</w:t>
+      </w:r>
+      <w:r>
+        <w:t>ée</w:t>
+      </w:r>
+      <w:r>
+        <w:t xml:space="preserve"> grâce à la fonction </w:t>
+      </w:r>
+      <w:proofErr w:type="spellStart"/>
+      <w:r>
+        <w:t>printAction</w:t>
+      </w:r>
+      <w:proofErr w:type="spellEnd"/>
+      <w:r>
+        <w:t xml:space="preserve"> </w:t>
+      </w:r>
+      <w:r>
+        <w:t xml:space="preserve">qui permet, si elle est activée, d’afficher à droite de l’écran toutes les actions réalisées par les usagers. On retrouve comme </w:t>
+      </w:r>
+      <w:r>
+        <w:t xml:space="preserve">différentes </w:t>
+      </w:r>
+      <w:r>
+        <w:t>action</w:t>
+      </w:r>
+      <w:r>
+        <w:t>s comme</w:t>
+      </w:r>
+      <w:r>
+        <w:t> :</w:t>
+      </w:r>
+      <w:r>
+        <w:t xml:space="preserve"> </w:t>
+      </w:r>
+    </w:p>
+    <w:p>
+      <w:pPr>
+        <w:pStyle w:val="Paragraphedeliste"/>
+        <w:numPr>
+          <w:ilvl w:val="0"/>
+          <w:numId w:val="2"/>
+        </w:numPr>
+      </w:pPr>
+      <w:r>
+        <w:t>P</w:t>
+      </w:r>
+      <w:r>
+        <w:t>atiente</w:t>
+      </w:r>
+    </w:p>
+    <w:p>
+      <w:pPr>
+        <w:pStyle w:val="Paragraphedeliste"/>
+        <w:numPr>
+          <w:ilvl w:val="0"/>
+          <w:numId w:val="2"/>
+        </w:numPr>
+      </w:pPr>
+      <w:r>
+        <w:t>Accède</w:t>
+      </w:r>
+      <w:r>
+        <w:t xml:space="preserve"> barrière</w:t>
+      </w:r>
+    </w:p>
+    <w:p>
+      <w:pPr>
+        <w:pStyle w:val="Paragraphedeliste"/>
+        <w:numPr>
+          <w:ilvl w:val="0"/>
+          <w:numId w:val="2"/>
+        </w:numPr>
+      </w:pPr>
+      <w:r>
+        <w:t>Se gare sur une place</w:t>
+      </w:r>
+    </w:p>
+    <w:p>
+      <w:pPr>
+        <w:pStyle w:val="Paragraphedeliste"/>
+        <w:numPr>
+          <w:ilvl w:val="0"/>
+          <w:numId w:val="2"/>
+        </w:numPr>
+      </w:pPr>
+      <w:r>
+        <w:t>Quitte sa place</w:t>
+      </w:r>
+    </w:p>
+    <w:p>
+      <w:pPr>
+        <w:pStyle w:val="Paragraphedeliste"/>
+        <w:numPr>
+          <w:ilvl w:val="0"/>
+          <w:numId w:val="2"/>
+        </w:numPr>
+      </w:pPr>
+      <w:r>
+        <w:t>Entre dans le parking</w:t>
+      </w:r>
+    </w:p>
+    <w:p>
+      <w:pPr>
+        <w:pStyle w:val="Paragraphedeliste"/>
+        <w:numPr>
+          <w:ilvl w:val="0"/>
+          <w:numId w:val="2"/>
+        </w:numPr>
+      </w:pPr>
+      <w:r>
+        <w:t>Sort du parking</w:t>
+      </w:r>
+    </w:p>
+    <w:p>
+      <w:pPr>
+        <w:pStyle w:val="Paragraphedeliste"/>
+        <w:numPr>
+          <w:ilvl w:val="0"/>
+          <w:numId w:val="2"/>
+        </w:numPr>
+      </w:pPr>
+      <w:r>
+        <w:t>etc.</w:t>
+      </w:r>
+    </w:p>
+    <w:p>
+      <w:pPr>
+        <w:ind w:left="360"/>
+      </w:pPr>
+    </w:p>
+    <w:p>
+      <w:pPr>
+        <w:ind w:left="360"/>
+      </w:pPr>
+      <w:r>
+        <w:t xml:space="preserve">Par </w:t>
+      </w:r>
+      <w:r>
+        <w:t>exemple «</w:t>
+      </w:r>
+      <w:r>
+        <w:t> </w:t>
+      </w:r>
+      <w:r>
+        <w:t xml:space="preserve">U6 (A) : Quitte </w:t>
+      </w:r>
+      <w:r>
+        <w:t>sa place » signifie que l’usager numéro 6, qui est abonné, quitte sa place de parking.</w:t>
+      </w:r>
+    </w:p>
+    <w:p>
+      <w:pPr>
+        <w:ind w:left="360"/>
+      </w:pPr>
+      <w:r>
+        <w:rPr>
+          <w:noProof/>
+        </w:rPr>
+        <w:lastRenderedPageBreak/>
+        <w:drawing>
+          <wp:anchor distT="0" distB="0" distL="114300" distR="114300" simplePos="0" relativeHeight="251672064" behindDoc="0" locked="0" layoutInCell="1" allowOverlap="1" wp14:anchorId="64A3A9B7" wp14:editId="424B8CB7">
+            <wp:simplePos x="0" y="0"/>
+            <wp:positionH relativeFrom="margin">
+              <wp:align>center</wp:align>
+            </wp:positionH>
+            <wp:positionV relativeFrom="paragraph">
+              <wp:posOffset>0</wp:posOffset>
+            </wp:positionV>
+            <wp:extent cx="4314825" cy="3267075"/>
+            <wp:effectExtent l="0" t="0" r="9525" b="9525"/>
+            <wp:wrapTopAndBottom/>
+            <wp:docPr id="17" name="Image 17" descr="Une image contenant texte&#10;&#10;Description générée automatiquement"/>
+            <wp:cNvGraphicFramePr>
+              <a:graphicFrameLocks xmlns:a="http://schemas.openxmlformats.org/drawingml/2006/main" noChangeAspect="1"/>
+            </wp:cNvGraphicFramePr>
+            <a:graphic xmlns:a="http://schemas.openxmlformats.org/drawingml/2006/main">
+              <a:graphicData uri="http://schemas.openxmlformats.org/drawingml/2006/picture">
+                <pic:pic xmlns:pic="http://schemas.openxmlformats.org/drawingml/2006/picture">
+                  <pic:nvPicPr>
+                    <pic:cNvPr id="17" name="Image 17" descr="Une image contenant texte&#10;&#10;Description générée automatiquement"/>
+                    <pic:cNvPicPr/>
+                  </pic:nvPicPr>
+                  <pic:blipFill>
+                    <a:blip r:embed="rId25">
+                      <a:extLst>
+                        <a:ext uri="{28A0092B-C50C-407E-A947-70E740481C1C}">
+                          <a14:useLocalDpi xmlns:a14="http://schemas.microsoft.com/office/drawing/2010/main" val="0"/>
+                        </a:ext>
+                      </a:extLst>
+                    </a:blip>
+                    <a:stretch>
+                      <a:fillRect/>
+                    </a:stretch>
+                  </pic:blipFill>
+                  <pic:spPr>
+                    <a:xfrm>
+                      <a:off x="0" y="0"/>
+                      <a:ext cx="4314825" cy="3267075"/>
+                    </a:xfrm>
+                    <a:prstGeom prst="rect">
+                      <a:avLst/>
+                    </a:prstGeom>
+                  </pic:spPr>
+                </pic:pic>
+              </a:graphicData>
+            </a:graphic>
+            <wp14:sizeRelH relativeFrom="margin">
+              <wp14:pctWidth>0</wp14:pctWidth>
+            </wp14:sizeRelH>
+            <wp14:sizeRelV relativeFrom="margin">
+              <wp14:pctHeight>0</wp14:pctHeight>
+            </wp14:sizeRelV>
+          </wp:anchor>
+        </w:drawing>
+      </w:r>
+    </w:p>
+    <w:p>
+      <w:pPr>
         <w:pStyle w:val="Titre1"/>
+        <w:numPr>
+          <w:ilvl w:val="0"/>
+          <w:numId w:val="8"/>
+        </w:numPr>
       </w:pPr>
       <w:bookmarkStart w:id="17" w:name="_Toc106179893"/>
       <w:r>
@@ -3061,10 +4016,40 @@
       </w:r>
     </w:p>
     <w:p/>
+    <w:p>
+      <w:pPr>
+        <w:pStyle w:val="Paragraphedeliste"/>
+        <w:numPr>
+          <w:ilvl w:val="0"/>
+          <w:numId w:val="13"/>
+        </w:numPr>
+      </w:pPr>
+      <w:r>
+        <w:t>L’affichage reste très simple, il est difficile de faire un affichage esthétique sur la console</w:t>
+      </w:r>
+      <w:r>
+        <w:t>. De plus, i</w:t>
+      </w:r>
+      <w:r>
+        <w:t xml:space="preserve">l arrive que l’affichage rencontre quelques </w:t>
+      </w:r>
+      <w:r>
+        <w:t>problèmes de disposition, notamment au niveau du parking qui est excentré par moment.</w:t>
+      </w:r>
+    </w:p>
+    <w:p>
+      <w:pPr>
+        <w:pStyle w:val="Paragraphedeliste"/>
+        <w:numPr>
+          <w:ilvl w:val="0"/>
+          <w:numId w:val="13"/>
+        </w:numPr>
+      </w:pPr>
+    </w:p>
     <w:p/>
     <w:sectPr>
-      <w:footerReference w:type="default" r:id="rId21"/>
-      <w:footerReference w:type="first" r:id="rId22"/>
+      <w:footerReference w:type="default" r:id="rId26"/>
+      <w:footerReference w:type="first" r:id="rId27"/>
       <w:pgSz w:w="11906" w:h="16838"/>
       <w:pgMar w:top="1417" w:right="1417" w:bottom="1417" w:left="1417" w:header="708" w:footer="708" w:gutter="0"/>
       <w:cols w:space="708"/>
@@ -3259,6 +4244,119 @@
 <file path=word/numbering.xml><?xml version="1.0" encoding="utf-8"?>
 <w:numbering xmlns:wpc="http://schemas.microsoft.com/office/word/2010/wordprocessingCanvas" xmlns:cx="http://schemas.microsoft.com/office/drawing/2014/chartex" xmlns:cx1="http://schemas.microsoft.com/office/drawing/2015/9/8/chartex" xmlns:cx2="http://schemas.microsoft.com/office/drawing/2015/10/21/chartex" xmlns:cx3="http://schemas.microsoft.com/office/drawing/2016/5/9/chartex" xmlns:cx4="http://schemas.microsoft.com/office/drawing/2016/5/10/chartex" xmlns:cx5="http://schemas.microsoft.com/office/drawing/2016/5/11/chartex" xmlns:cx6="http://schemas.microsoft.com/office/drawing/2016/5/12/chartex" xmlns:cx7="http://schemas.microsoft.com/office/drawing/2016/5/13/chartex" xmlns:cx8="http://schemas.microsoft.com/office/drawing/2016/5/14/chartex" xmlns:mc="http://schemas.openxmlformats.org/markup-compatibility/2006" xmlns:aink="http://schemas.microsoft.com/office/drawing/2016/ink" xmlns:am3d="http://schemas.microsoft.com/office/drawing/2017/model3d" xmlns:o="urn:schemas-microsoft-com:office:office" xmlns:oel="http://schemas.microsoft.com/office/2019/extlst" xmlns:r="http://schemas.openxmlformats.org/officeDocument/2006/relationships" xmlns:m="http://schemas.openxmlformats.org/officeDocument/2006/math" xmlns:v="urn:schemas-microsoft-com:vml" xmlns:wp14="http://schemas.microsoft.com/office/word/2010/wordprocessingDrawing" xmlns:wp="http://schemas.openxmlformats.org/drawingml/2006/wordprocessingDrawing" xmlns:w10="urn:schemas-microsoft-com:office:word" xmlns:w="http://schemas.openxmlformats.org/wordprocessingml/2006/main" xmlns:w14="http://schemas.microsoft.com/office/word/2010/wordml" xmlns:w15="http://schemas.microsoft.com/office/word/2012/wordml" xmlns:w16cex="http://schemas.microsoft.com/office/word/2018/wordml/cex" xmlns:w16cid="http://schemas.microsoft.com/office/word/2016/wordml/cid" xmlns:w16="http://schemas.microsoft.com/office/word/2018/wordml" xmlns:w16sdtdh="http://schemas.microsoft.com/office/word/2020/wordml/sdtdatahash" xmlns:w16se="http://schemas.microsoft.com/office/word/2015/wordml/symex" xmlns:wpg="http://schemas.microsoft.com/office/word/2010/wordprocessingGroup" xmlns:wpi="http://schemas.microsoft.com/office/word/2010/wordprocessingInk" xmlns:wne="http://schemas.microsoft.com/office/word/2006/wordml" xmlns:wps="http://schemas.microsoft.com/office/word/2010/wordprocessingShape" mc:Ignorable="w14 w15 w16se w16cid w16 w16cex w16sdtdh wp14">
   <w:abstractNum w:abstractNumId="0" w15:restartNumberingAfterBreak="0">
+    <w:nsid w:val="013C1236"/>
+    <w:multiLevelType w:val="hybridMultilevel"/>
+    <w:tmpl w:val="BCE416EC"/>
+    <w:lvl w:ilvl="0" w:tplc="040C0001">
+      <w:start w:val="1"/>
+      <w:numFmt w:val="bullet"/>
+      <w:lvlText w:val=""/>
+      <w:lvlJc w:val="left"/>
+      <w:pPr>
+        <w:ind w:left="720" w:hanging="360"/>
+      </w:pPr>
+      <w:rPr>
+        <w:rFonts w:ascii="Symbol" w:hAnsi="Symbol" w:hint="default"/>
+      </w:rPr>
+    </w:lvl>
+    <w:lvl w:ilvl="1" w:tplc="040C0003">
+      <w:start w:val="1"/>
+      <w:numFmt w:val="bullet"/>
+      <w:lvlText w:val="o"/>
+      <w:lvlJc w:val="left"/>
+      <w:pPr>
+        <w:ind w:left="1440" w:hanging="360"/>
+      </w:pPr>
+      <w:rPr>
+        <w:rFonts w:ascii="Courier New" w:hAnsi="Courier New" w:cs="Courier New" w:hint="default"/>
+      </w:rPr>
+    </w:lvl>
+    <w:lvl w:ilvl="2" w:tplc="040C0005" w:tentative="1">
+      <w:start w:val="1"/>
+      <w:numFmt w:val="bullet"/>
+      <w:lvlText w:val=""/>
+      <w:lvlJc w:val="left"/>
+      <w:pPr>
+        <w:ind w:left="2160" w:hanging="360"/>
+      </w:pPr>
+      <w:rPr>
+        <w:rFonts w:ascii="Wingdings" w:hAnsi="Wingdings" w:hint="default"/>
+      </w:rPr>
+    </w:lvl>
+    <w:lvl w:ilvl="3" w:tplc="040C0001" w:tentative="1">
+      <w:start w:val="1"/>
+      <w:numFmt w:val="bullet"/>
+      <w:lvlText w:val=""/>
+      <w:lvlJc w:val="left"/>
+      <w:pPr>
+        <w:ind w:left="2880" w:hanging="360"/>
+      </w:pPr>
+      <w:rPr>
+        <w:rFonts w:ascii="Symbol" w:hAnsi="Symbol" w:hint="default"/>
+      </w:rPr>
+    </w:lvl>
+    <w:lvl w:ilvl="4" w:tplc="040C0003" w:tentative="1">
+      <w:start w:val="1"/>
+      <w:numFmt w:val="bullet"/>
+      <w:lvlText w:val="o"/>
+      <w:lvlJc w:val="left"/>
+      <w:pPr>
+        <w:ind w:left="3600" w:hanging="360"/>
+      </w:pPr>
+      <w:rPr>
+        <w:rFonts w:ascii="Courier New" w:hAnsi="Courier New" w:cs="Courier New" w:hint="default"/>
+      </w:rPr>
+    </w:lvl>
+    <w:lvl w:ilvl="5" w:tplc="040C0005" w:tentative="1">
+      <w:start w:val="1"/>
+      <w:numFmt w:val="bullet"/>
+      <w:lvlText w:val=""/>
+      <w:lvlJc w:val="left"/>
+      <w:pPr>
+        <w:ind w:left="4320" w:hanging="360"/>
+      </w:pPr>
+      <w:rPr>
+        <w:rFonts w:ascii="Wingdings" w:hAnsi="Wingdings" w:hint="default"/>
+      </w:rPr>
+    </w:lvl>
+    <w:lvl w:ilvl="6" w:tplc="040C0001" w:tentative="1">
+      <w:start w:val="1"/>
+      <w:numFmt w:val="bullet"/>
+      <w:lvlText w:val=""/>
+      <w:lvlJc w:val="left"/>
+      <w:pPr>
+        <w:ind w:left="5040" w:hanging="360"/>
+      </w:pPr>
+      <w:rPr>
+        <w:rFonts w:ascii="Symbol" w:hAnsi="Symbol" w:hint="default"/>
+      </w:rPr>
+    </w:lvl>
+    <w:lvl w:ilvl="7" w:tplc="040C0003" w:tentative="1">
+      <w:start w:val="1"/>
+      <w:numFmt w:val="bullet"/>
+      <w:lvlText w:val="o"/>
+      <w:lvlJc w:val="left"/>
+      <w:pPr>
+        <w:ind w:left="5760" w:hanging="360"/>
+      </w:pPr>
+      <w:rPr>
+        <w:rFonts w:ascii="Courier New" w:hAnsi="Courier New" w:cs="Courier New" w:hint="default"/>
+      </w:rPr>
+    </w:lvl>
+    <w:lvl w:ilvl="8" w:tplc="040C0005" w:tentative="1">
+      <w:start w:val="1"/>
+      <w:numFmt w:val="bullet"/>
+      <w:lvlText w:val=""/>
+      <w:lvlJc w:val="left"/>
+      <w:pPr>
+        <w:ind w:left="6480" w:hanging="360"/>
+      </w:pPr>
+      <w:rPr>
+        <w:rFonts w:ascii="Wingdings" w:hAnsi="Wingdings" w:hint="default"/>
+      </w:rPr>
+    </w:lvl>
+  </w:abstractNum>
+  <w:abstractNum w:abstractNumId="1" w15:restartNumberingAfterBreak="0">
     <w:nsid w:val="07E5113F"/>
     <w:multiLevelType w:val="hybridMultilevel"/>
     <w:tmpl w:val="8BCEDAFA"/>
@@ -3347,7 +4445,7 @@
       </w:pPr>
     </w:lvl>
   </w:abstractNum>
-  <w:abstractNum w:abstractNumId="1" w15:restartNumberingAfterBreak="0">
+  <w:abstractNum w:abstractNumId="2" w15:restartNumberingAfterBreak="0">
     <w:nsid w:val="0FBC6393"/>
     <w:multiLevelType w:val="multilevel"/>
     <w:tmpl w:val="EB36F75E"/>
@@ -3446,7 +4544,120 @@
       </w:pPr>
     </w:lvl>
   </w:abstractNum>
-  <w:abstractNum w:abstractNumId="2" w15:restartNumberingAfterBreak="0">
+  <w:abstractNum w:abstractNumId="3" w15:restartNumberingAfterBreak="0">
+    <w:nsid w:val="1118025B"/>
+    <w:multiLevelType w:val="hybridMultilevel"/>
+    <w:tmpl w:val="61E2A606"/>
+    <w:lvl w:ilvl="0" w:tplc="040C0001">
+      <w:start w:val="1"/>
+      <w:numFmt w:val="bullet"/>
+      <w:lvlText w:val=""/>
+      <w:lvlJc w:val="left"/>
+      <w:pPr>
+        <w:ind w:left="1080" w:hanging="360"/>
+      </w:pPr>
+      <w:rPr>
+        <w:rFonts w:ascii="Symbol" w:hAnsi="Symbol" w:hint="default"/>
+      </w:rPr>
+    </w:lvl>
+    <w:lvl w:ilvl="1" w:tplc="040C0003" w:tentative="1">
+      <w:start w:val="1"/>
+      <w:numFmt w:val="bullet"/>
+      <w:lvlText w:val="o"/>
+      <w:lvlJc w:val="left"/>
+      <w:pPr>
+        <w:ind w:left="1800" w:hanging="360"/>
+      </w:pPr>
+      <w:rPr>
+        <w:rFonts w:ascii="Courier New" w:hAnsi="Courier New" w:cs="Courier New" w:hint="default"/>
+      </w:rPr>
+    </w:lvl>
+    <w:lvl w:ilvl="2" w:tplc="040C0005" w:tentative="1">
+      <w:start w:val="1"/>
+      <w:numFmt w:val="bullet"/>
+      <w:lvlText w:val=""/>
+      <w:lvlJc w:val="left"/>
+      <w:pPr>
+        <w:ind w:left="2520" w:hanging="360"/>
+      </w:pPr>
+      <w:rPr>
+        <w:rFonts w:ascii="Wingdings" w:hAnsi="Wingdings" w:hint="default"/>
+      </w:rPr>
+    </w:lvl>
+    <w:lvl w:ilvl="3" w:tplc="040C0001" w:tentative="1">
+      <w:start w:val="1"/>
+      <w:numFmt w:val="bullet"/>
+      <w:lvlText w:val=""/>
+      <w:lvlJc w:val="left"/>
+      <w:pPr>
+        <w:ind w:left="3240" w:hanging="360"/>
+      </w:pPr>
+      <w:rPr>
+        <w:rFonts w:ascii="Symbol" w:hAnsi="Symbol" w:hint="default"/>
+      </w:rPr>
+    </w:lvl>
+    <w:lvl w:ilvl="4" w:tplc="040C0003" w:tentative="1">
+      <w:start w:val="1"/>
+      <w:numFmt w:val="bullet"/>
+      <w:lvlText w:val="o"/>
+      <w:lvlJc w:val="left"/>
+      <w:pPr>
+        <w:ind w:left="3960" w:hanging="360"/>
+      </w:pPr>
+      <w:rPr>
+        <w:rFonts w:ascii="Courier New" w:hAnsi="Courier New" w:cs="Courier New" w:hint="default"/>
+      </w:rPr>
+    </w:lvl>
+    <w:lvl w:ilvl="5" w:tplc="040C0005" w:tentative="1">
+      <w:start w:val="1"/>
+      <w:numFmt w:val="bullet"/>
+      <w:lvlText w:val=""/>
+      <w:lvlJc w:val="left"/>
+      <w:pPr>
+        <w:ind w:left="4680" w:hanging="360"/>
+      </w:pPr>
+      <w:rPr>
+        <w:rFonts w:ascii="Wingdings" w:hAnsi="Wingdings" w:hint="default"/>
+      </w:rPr>
+    </w:lvl>
+    <w:lvl w:ilvl="6" w:tplc="040C0001" w:tentative="1">
+      <w:start w:val="1"/>
+      <w:numFmt w:val="bullet"/>
+      <w:lvlText w:val=""/>
+      <w:lvlJc w:val="left"/>
+      <w:pPr>
+        <w:ind w:left="5400" w:hanging="360"/>
+      </w:pPr>
+      <w:rPr>
+        <w:rFonts w:ascii="Symbol" w:hAnsi="Symbol" w:hint="default"/>
+      </w:rPr>
+    </w:lvl>
+    <w:lvl w:ilvl="7" w:tplc="040C0003" w:tentative="1">
+      <w:start w:val="1"/>
+      <w:numFmt w:val="bullet"/>
+      <w:lvlText w:val="o"/>
+      <w:lvlJc w:val="left"/>
+      <w:pPr>
+        <w:ind w:left="6120" w:hanging="360"/>
+      </w:pPr>
+      <w:rPr>
+        <w:rFonts w:ascii="Courier New" w:hAnsi="Courier New" w:cs="Courier New" w:hint="default"/>
+      </w:rPr>
+    </w:lvl>
+    <w:lvl w:ilvl="8" w:tplc="040C0005" w:tentative="1">
+      <w:start w:val="1"/>
+      <w:numFmt w:val="bullet"/>
+      <w:lvlText w:val=""/>
+      <w:lvlJc w:val="left"/>
+      <w:pPr>
+        <w:ind w:left="6840" w:hanging="360"/>
+      </w:pPr>
+      <w:rPr>
+        <w:rFonts w:ascii="Wingdings" w:hAnsi="Wingdings" w:hint="default"/>
+      </w:rPr>
+    </w:lvl>
+  </w:abstractNum>
+  <w:abstractNum w:abstractNumId="4" w15:restartNumberingAfterBreak="0">
     <w:nsid w:val="14F479BE"/>
     <w:multiLevelType w:val="hybridMultilevel"/>
     <w:tmpl w:val="091E02C8"/>
@@ -3535,7 +4746,7 @@
       </w:pPr>
     </w:lvl>
   </w:abstractNum>
-  <w:abstractNum w:abstractNumId="3" w15:restartNumberingAfterBreak="0">
+  <w:abstractNum w:abstractNumId="5" w15:restartNumberingAfterBreak="0">
     <w:nsid w:val="231E68BD"/>
     <w:multiLevelType w:val="hybridMultilevel"/>
     <w:tmpl w:val="8AA2E750"/>
@@ -3647,7 +4858,7 @@
       </w:rPr>
     </w:lvl>
   </w:abstractNum>
-  <w:abstractNum w:abstractNumId="4" w15:restartNumberingAfterBreak="0">
+  <w:abstractNum w:abstractNumId="6" w15:restartNumberingAfterBreak="0">
     <w:nsid w:val="2AB3429C"/>
     <w:multiLevelType w:val="hybridMultilevel"/>
     <w:tmpl w:val="8BCEDAFA"/>
@@ -3736,7 +4947,7 @@
       </w:pPr>
     </w:lvl>
   </w:abstractNum>
-  <w:abstractNum w:abstractNumId="5" w15:restartNumberingAfterBreak="0">
+  <w:abstractNum w:abstractNumId="7" w15:restartNumberingAfterBreak="0">
     <w:nsid w:val="42BF67C6"/>
     <w:multiLevelType w:val="hybridMultilevel"/>
     <w:tmpl w:val="123E1064"/>
@@ -3825,7 +5036,7 @@
       </w:pPr>
     </w:lvl>
   </w:abstractNum>
-  <w:abstractNum w:abstractNumId="6" w15:restartNumberingAfterBreak="0">
+  <w:abstractNum w:abstractNumId="8" w15:restartNumberingAfterBreak="0">
     <w:nsid w:val="478E59D7"/>
     <w:multiLevelType w:val="hybridMultilevel"/>
     <w:tmpl w:val="FB78F752"/>
@@ -3914,7 +5125,7 @@
       </w:pPr>
     </w:lvl>
   </w:abstractNum>
-  <w:abstractNum w:abstractNumId="7" w15:restartNumberingAfterBreak="0">
+  <w:abstractNum w:abstractNumId="9" w15:restartNumberingAfterBreak="0">
     <w:nsid w:val="4C732377"/>
     <w:multiLevelType w:val="hybridMultilevel"/>
     <w:tmpl w:val="6B4CD77A"/>
@@ -4003,7 +5214,7 @@
       </w:pPr>
     </w:lvl>
   </w:abstractNum>
-  <w:abstractNum w:abstractNumId="8" w15:restartNumberingAfterBreak="0">
+  <w:abstractNum w:abstractNumId="10" w15:restartNumberingAfterBreak="0">
     <w:nsid w:val="645F4F88"/>
     <w:multiLevelType w:val="hybridMultilevel"/>
     <w:tmpl w:val="95102104"/>
@@ -4116,7 +5327,7 @@
       </w:rPr>
     </w:lvl>
   </w:abstractNum>
-  <w:abstractNum w:abstractNumId="9" w15:restartNumberingAfterBreak="0">
+  <w:abstractNum w:abstractNumId="11" w15:restartNumberingAfterBreak="0">
     <w:nsid w:val="741D53F0"/>
     <w:multiLevelType w:val="hybridMultilevel"/>
     <w:tmpl w:val="449C65F0"/>
@@ -4205,7 +5416,7 @@
       </w:pPr>
     </w:lvl>
   </w:abstractNum>
-  <w:abstractNum w:abstractNumId="10" w15:restartNumberingAfterBreak="0">
+  <w:abstractNum w:abstractNumId="12" w15:restartNumberingAfterBreak="0">
     <w:nsid w:val="7DE04110"/>
     <w:multiLevelType w:val="hybridMultilevel"/>
     <w:tmpl w:val="1ACA23D2"/>
@@ -4295,37 +5506,43 @@
     </w:lvl>
   </w:abstractNum>
   <w:num w:numId="1" w16cid:durableId="841354122">
+    <w:abstractNumId w:val="8"/>
+  </w:num>
+  <w:num w:numId="2" w16cid:durableId="553008113">
+    <w:abstractNumId w:val="5"/>
+  </w:num>
+  <w:num w:numId="3" w16cid:durableId="1210457350">
+    <w:abstractNumId w:val="4"/>
+  </w:num>
+  <w:num w:numId="4" w16cid:durableId="214976809">
+    <w:abstractNumId w:val="7"/>
+  </w:num>
+  <w:num w:numId="5" w16cid:durableId="1767922160">
+    <w:abstractNumId w:val="12"/>
+  </w:num>
+  <w:num w:numId="6" w16cid:durableId="56781137">
     <w:abstractNumId w:val="6"/>
   </w:num>
-  <w:num w:numId="2" w16cid:durableId="553008113">
-    <w:abstractNumId w:val="3"/>
+  <w:num w:numId="7" w16cid:durableId="796217190">
+    <w:abstractNumId w:val="9"/>
   </w:num>
-  <w:num w:numId="3" w16cid:durableId="1210457350">
+  <w:num w:numId="8" w16cid:durableId="1289362739">
+    <w:abstractNumId w:val="11"/>
+  </w:num>
+  <w:num w:numId="9" w16cid:durableId="1412967652">
+    <w:abstractNumId w:val="10"/>
+  </w:num>
+  <w:num w:numId="10" w16cid:durableId="1099518874">
     <w:abstractNumId w:val="2"/>
   </w:num>
-  <w:num w:numId="4" w16cid:durableId="214976809">
-    <w:abstractNumId w:val="5"/>
-  </w:num>
-  <w:num w:numId="5" w16cid:durableId="1767922160">
-    <w:abstractNumId w:val="10"/>
-  </w:num>
-  <w:num w:numId="6" w16cid:durableId="56781137">
-    <w:abstractNumId w:val="4"/>
-  </w:num>
-  <w:num w:numId="7" w16cid:durableId="796217190">
-    <w:abstractNumId w:val="7"/>
-  </w:num>
-  <w:num w:numId="8" w16cid:durableId="1289362739">
-    <w:abstractNumId w:val="9"/>
-  </w:num>
-  <w:num w:numId="9" w16cid:durableId="1412967652">
-    <w:abstractNumId w:val="8"/>
-  </w:num>
-  <w:num w:numId="10" w16cid:durableId="1099518874">
+  <w:num w:numId="11" w16cid:durableId="1307668138">
     <w:abstractNumId w:val="1"/>
   </w:num>
-  <w:num w:numId="11" w16cid:durableId="1307668138">
+  <w:num w:numId="12" w16cid:durableId="392192119">
     <w:abstractNumId w:val="0"/>
+  </w:num>
+  <w:num w:numId="13" w16cid:durableId="285359908">
+    <w:abstractNumId w:val="3"/>
   </w:num>
 </w:numbering>
 </file>
@@ -4819,7 +6036,6 @@
     <w:next w:val="Normal"/>
     <w:link w:val="Titre4Car"/>
     <w:uiPriority w:val="9"/>
-    <w:semiHidden/>
     <w:unhideWhenUsed/>
     <w:qFormat/>
     <w:rsid w:val="00B14997"/>
@@ -4976,6 +6192,7 @@
   <w:style w:type="character" w:default="1" w:styleId="Policepardfaut">
     <w:name w:val="Default Paragraph Font"/>
     <w:uiPriority w:val="1"/>
+    <w:semiHidden/>
     <w:unhideWhenUsed/>
   </w:style>
   <w:style w:type="table" w:default="1" w:styleId="TableauNormal">
@@ -5254,7 +6471,6 @@
     <w:basedOn w:val="Policepardfaut"/>
     <w:link w:val="Titre4"/>
     <w:uiPriority w:val="9"/>
-    <w:semiHidden/>
     <w:rsid w:val="00B14997"/>
     <w:rPr>
       <w:rFonts w:asciiTheme="majorHAnsi" w:eastAsiaTheme="majorEastAsia" w:hAnsiTheme="majorHAnsi" w:cstheme="majorBidi"/>
@@ -5333,6 +6549,16 @@
       <w:color w:val="272727" w:themeColor="text1" w:themeTint="D8"/>
       <w:sz w:val="21"/>
       <w:szCs w:val="21"/>
+    </w:rPr>
+  </w:style>
+  <w:style w:type="character" w:styleId="Textedelespacerserv">
+    <w:name w:val="Placeholder Text"/>
+    <w:basedOn w:val="Policepardfaut"/>
+    <w:uiPriority w:val="99"/>
+    <w:semiHidden/>
+    <w:rsid w:val="00317004"/>
+    <w:rPr>
+      <w:color w:val="808080"/>
     </w:rPr>
   </w:style>
 </w:styles>

</xml_diff>